<commit_message>
bolded important part in B-tree section
</commit_message>
<xml_diff>
--- a/algorithms_searching_and_trees.docx
+++ b/algorithms_searching_and_trees.docx
@@ -1129,8 +1129,19 @@
           <w:szCs w:val="24"/>
         </w:rPr>
         <w:br/>
+      </w:r>
+      <w:r>
+        <w:rPr>
+          <w:rFonts w:ascii="Times New Roman" w:hAnsi="Times New Roman" w:cs="Times New Roman"/>
+          <w:b/>
+          <w:sz w:val="24"/>
+          <w:szCs w:val="24"/>
+          <w:highlight w:val="yellow"/>
+        </w:rPr>
         <w:t>Note that a 2-3 tree is a B-tree of order 3.</w:t>
       </w:r>
+      <w:bookmarkStart w:id="1" w:name="_GoBack"/>
+      <w:bookmarkEnd w:id="1"/>
       <w:r>
         <w:rPr>
           <w:rFonts w:ascii="Times New Roman" w:hAnsi="Times New Roman" w:cs="Times New Roman"/>
@@ -1438,8 +1449,6 @@
         </w:rPr>
         <w:t>Searching for a key collides with another hash value would still be easily done, provided that our hash function is a good one!</w:t>
       </w:r>
-      <w:bookmarkStart w:id="1" w:name="_GoBack"/>
-      <w:bookmarkEnd w:id="1"/>
     </w:p>
     <w:p>
       <w:pPr>
@@ -2088,6 +2097,7 @@
   <w:style w:type="character" w:default="1" w:styleId="DefaultParagraphFont">
     <w:name w:val="Default Paragraph Font"/>
     <w:uiPriority w:val="1"/>
+    <w:semiHidden/>
     <w:unhideWhenUsed/>
   </w:style>
   <w:style w:type="table" w:default="1" w:styleId="TableNormal">
@@ -2448,7 +2458,7 @@
 </file>
 
 <file path=customXml/itemProps1.xml><?xml version="1.0" encoding="utf-8"?>
-<ds:datastoreItem xmlns:ds="http://schemas.openxmlformats.org/officeDocument/2006/customXml" ds:itemID="{78F023E0-35DB-4655-AA01-69742BD87658}">
+<ds:datastoreItem xmlns:ds="http://schemas.openxmlformats.org/officeDocument/2006/customXml" ds:itemID="{5E71F838-55D3-4204-A807-3A7418A32BBC}">
   <ds:schemaRefs>
     <ds:schemaRef ds:uri="http://schemas.openxmlformats.org/officeDocument/2006/bibliography"/>
   </ds:schemaRefs>

</xml_diff>